<commit_message>
revise summer school assignment requirement
</commit_message>
<xml_diff>
--- a/Summber_School_Laboratory/Lab_1/Lab_1_Group_Role_Assignment_(GRA).docx
+++ b/Summber_School_Laboratory/Lab_1/Lab_1_Group_Role_Assignment_(GRA).docx
@@ -964,8 +964,8 @@
         </w:numPr>
         <w:spacing w:before="0" w:beforeAutospacing="0" w:after="0" w:afterAutospacing="0"/>
       </w:pPr>
-      <w:bookmarkStart w:id="18" w:name="OLE_LINK83"/>
-      <w:bookmarkStart w:id="19" w:name="OLE_LINK84"/>
+      <w:bookmarkStart w:id="15" w:name="OLE_LINK83"/>
+      <w:bookmarkStart w:id="16" w:name="OLE_LINK84"/>
       <w:r>
         <w:rPr>
           <w:rFonts w:hint="eastAsia"/>
@@ -987,8 +987,8 @@
       <w:r>
         <w:t>on</w:t>
       </w:r>
-      <w:bookmarkEnd w:id="18"/>
-      <w:bookmarkEnd w:id="19"/>
+      <w:bookmarkEnd w:id="15"/>
+      <w:bookmarkEnd w:id="16"/>
     </w:p>
     <w:p>
       <w:pPr>
@@ -1002,11 +1002,11 @@
           <w:szCs w:val="24"/>
         </w:rPr>
       </w:pPr>
-      <w:bookmarkStart w:id="20" w:name="OLE_LINK93"/>
-      <w:bookmarkStart w:id="21" w:name="OLE_LINK94"/>
-      <w:bookmarkStart w:id="22" w:name="OLE_LINK95"/>
-      <w:bookmarkStart w:id="23" w:name="OLE_LINK96"/>
-      <w:bookmarkStart w:id="24" w:name="OLE_LINK97"/>
+      <w:bookmarkStart w:id="17" w:name="OLE_LINK93"/>
+      <w:bookmarkStart w:id="18" w:name="OLE_LINK94"/>
+      <w:bookmarkStart w:id="19" w:name="OLE_LINK95"/>
+      <w:bookmarkStart w:id="20" w:name="OLE_LINK96"/>
+      <w:bookmarkStart w:id="21" w:name="OLE_LINK97"/>
       <w:r>
         <w:rPr>
           <w:b w:val="0"/>
@@ -1026,8 +1026,8 @@
           <w:color w:val="0E101A"/>
         </w:rPr>
       </w:pPr>
-      <w:bookmarkStart w:id="25" w:name="OLE_LINK91"/>
-      <w:bookmarkStart w:id="26" w:name="OLE_LINK92"/>
+      <w:bookmarkStart w:id="22" w:name="OLE_LINK91"/>
+      <w:bookmarkStart w:id="23" w:name="OLE_LINK92"/>
       <w:r>
         <w:rPr>
           <w:rFonts w:eastAsia="Times New Roman"/>
@@ -1078,8 +1078,8 @@
         <w:t>).</w:t>
       </w:r>
     </w:p>
-    <w:bookmarkEnd w:id="25"/>
-    <w:bookmarkEnd w:id="26"/>
+    <w:bookmarkEnd w:id="22"/>
+    <w:bookmarkEnd w:id="23"/>
     <w:p>
       <w:pPr>
         <w:ind w:firstLine="360"/>
@@ -1477,8 +1477,8 @@
         </w:rPr>
         <w:t>.</w:t>
       </w:r>
-      <w:bookmarkStart w:id="27" w:name="OLE_LINK89"/>
-      <w:bookmarkStart w:id="28" w:name="OLE_LINK90"/>
+      <w:bookmarkStart w:id="24" w:name="OLE_LINK89"/>
+      <w:bookmarkStart w:id="25" w:name="OLE_LINK90"/>
       <w:r>
         <w:rPr>
           <w:rFonts w:eastAsia="Times New Roman"/>
@@ -1486,10 +1486,10 @@
         </w:rPr>
         <w:t xml:space="preserve"> </w:t>
       </w:r>
-      <w:bookmarkEnd w:id="20"/>
-      <w:bookmarkEnd w:id="21"/>
-      <w:bookmarkEnd w:id="27"/>
-      <w:bookmarkEnd w:id="28"/>
+      <w:bookmarkEnd w:id="17"/>
+      <w:bookmarkEnd w:id="18"/>
+      <w:bookmarkEnd w:id="24"/>
+      <w:bookmarkEnd w:id="25"/>
       <w:r>
         <w:rPr>
           <w:rFonts w:eastAsia="Times New Roman"/>
@@ -1537,8 +1537,8 @@
           <w:color w:val="0E101A"/>
         </w:rPr>
       </w:pPr>
-      <w:bookmarkStart w:id="29" w:name="OLE_LINK98"/>
-      <w:bookmarkStart w:id="30" w:name="OLE_LINK99"/>
+      <w:bookmarkStart w:id="26" w:name="OLE_LINK98"/>
+      <w:bookmarkStart w:id="27" w:name="OLE_LINK99"/>
       <w:r>
         <w:rPr>
           <w:rFonts w:eastAsia="Times New Roman" w:hint="eastAsia"/>
@@ -1600,11 +1600,11 @@
         <w:t xml:space="preserve"> present the mathematical model and corresponding assignment results in the format of an IEEE paper.</w:t>
       </w:r>
     </w:p>
-    <w:bookmarkEnd w:id="22"/>
-    <w:bookmarkEnd w:id="23"/>
-    <w:bookmarkEnd w:id="24"/>
-    <w:bookmarkEnd w:id="29"/>
-    <w:bookmarkEnd w:id="30"/>
+    <w:bookmarkEnd w:id="19"/>
+    <w:bookmarkEnd w:id="20"/>
+    <w:bookmarkEnd w:id="21"/>
+    <w:bookmarkEnd w:id="26"/>
+    <w:bookmarkEnd w:id="27"/>
     <w:p>
       <w:pPr>
         <w:ind w:firstLine="360"/>
@@ -1671,7 +1671,7 @@
         <w:ind w:firstLine="360"/>
         <w:jc w:val="both"/>
         <w:rPr>
-          <w:rFonts w:eastAsia="Times New Roman"/>
+          <w:rFonts w:eastAsia="Times New Roman" w:hint="eastAsia"/>
           <w:color w:val="0E101A"/>
         </w:rPr>
       </w:pPr>
@@ -1687,7 +1687,21 @@
           <w:rFonts w:eastAsia="Times New Roman"/>
           <w:color w:val="0E101A"/>
         </w:rPr>
-        <w:t>The report should be in the IEEE conference paper format, page limit = 4 pages. Refer to:</w:t>
+        <w:t xml:space="preserve">The report should be in the IEEE conference paper format, page limit = </w:t>
+      </w:r>
+      <w:r>
+        <w:rPr>
+          <w:rFonts w:eastAsia="Times New Roman"/>
+          <w:color w:val="0E101A"/>
+        </w:rPr>
+        <w:t>2~3</w:t>
+      </w:r>
+      <w:r>
+        <w:rPr>
+          <w:rFonts w:eastAsia="Times New Roman"/>
+          <w:color w:val="0E101A"/>
+        </w:rPr>
+        <w:t xml:space="preserve"> pages. Refer to:</w:t>
       </w:r>
       <w:r>
         <w:rPr>
@@ -1702,21 +1716,7 @@
             <w:rStyle w:val="a4"/>
             <w:rFonts w:eastAsia="Times New Roman"/>
           </w:rPr>
-          <w:t>https://www.ieee.org/conferences/publishing</w:t>
-        </w:r>
-        <w:r>
-          <w:rPr>
-            <w:rStyle w:val="a4"/>
-            <w:rFonts w:eastAsia="Times New Roman"/>
-          </w:rPr>
-          <w:t>/</w:t>
-        </w:r>
-        <w:r>
-          <w:rPr>
-            <w:rStyle w:val="a4"/>
-            <w:rFonts w:eastAsia="Times New Roman"/>
-          </w:rPr>
-          <w:t>templates.html</w:t>
+          <w:t>https://www.ieee.org/conferences/publishing/templates.html</w:t>
         </w:r>
       </w:hyperlink>
       <w:r>
@@ -1797,7 +1797,7 @@
           <w:bCs/>
           <w:color w:val="0E101A"/>
         </w:rPr>
-        <w:t>The submitted paper should provide the source code and simulation data. The paper should also depict plausible scenarios and provide a rational explanation for the data.</w:t>
+        <w:t>The paper to be submitted should include a depiction of plausible scenarios, modeling, and a reasonable interpretation of the experimental results. Furthermore, providing the source code, inclusive of the data, for the experiments could facilitate a more comprehensive evaluation.</w:t>
       </w:r>
     </w:p>
     <w:p>
@@ -1805,7 +1805,7 @@
         <w:spacing w:line="252" w:lineRule="auto"/>
         <w:jc w:val="both"/>
         <w:rPr>
-          <w:rFonts w:ascii="宋体" w:hAnsi="宋体" w:cs="宋体" w:hint="eastAsia"/>
+          <w:rFonts w:ascii="宋体" w:hAnsi="宋体" w:cs="宋体"/>
           <w:b/>
           <w:bCs/>
           <w:color w:val="0E101A"/>
@@ -3388,6 +3388,7 @@
   <w:style w:type="character" w:default="1" w:styleId="a0">
     <w:name w:val="Default Paragraph Font"/>
     <w:uiPriority w:val="1"/>
+    <w:semiHidden/>
     <w:unhideWhenUsed/>
   </w:style>
   <w:style w:type="table" w:default="1" w:styleId="a1">

</xml_diff>

<commit_message>
uupload a paper for GMRA
</commit_message>
<xml_diff>
--- a/Summber_School_Laboratory/Lab_1/Lab_1_Group_Role_Assignment_(GRA).docx
+++ b/Summber_School_Laboratory/Lab_1/Lab_1_Group_Role_Assignment_(GRA).docx
@@ -1894,7 +1894,61 @@
           <w:sz w:val="22"/>
           <w:szCs w:val="22"/>
         </w:rPr>
-        <w:t>The email address to submit assignments is: ecargo@aliyun.com</w:t>
+        <w:t xml:space="preserve">The email address to submit assignments is: </w:t>
+      </w:r>
+      <w:hyperlink r:id="rId13" w:history="1">
+        <w:r>
+          <w:rPr>
+            <w:rStyle w:val="a4"/>
+            <w:b/>
+            <w:bCs/>
+            <w:sz w:val="22"/>
+            <w:szCs w:val="22"/>
+          </w:rPr>
+          <w:t>ecargo@aliyun.com</w:t>
+        </w:r>
+      </w:hyperlink>
+      <w:r>
+        <w:rPr>
+          <w:b/>
+          <w:bCs/>
+          <w:color w:val="FF0000"/>
+          <w:sz w:val="22"/>
+          <w:szCs w:val="22"/>
+        </w:rPr>
+        <w:t xml:space="preserve">. </w:t>
+      </w:r>
+      <w:r>
+        <w:rPr>
+          <w:b/>
+          <w:bCs/>
+          <w:color w:val="FF0000"/>
+          <w:sz w:val="22"/>
+          <w:szCs w:val="22"/>
+        </w:rPr>
+        <w:t xml:space="preserve">Another point to note is that when uploading files, please name them with your name followed by the </w:t>
+      </w:r>
+      <w:proofErr w:type="gramStart"/>
+      <w:r>
+        <w:rPr>
+          <w:b/>
+          <w:bCs/>
+          <w:color w:val="FF0000"/>
+          <w:sz w:val="22"/>
+          <w:szCs w:val="22"/>
+        </w:rPr>
+        <w:t>model</w:t>
+      </w:r>
+      <w:proofErr w:type="gramEnd"/>
+      <w:r>
+        <w:rPr>
+          <w:b/>
+          <w:bCs/>
+          <w:color w:val="FF0000"/>
+          <w:sz w:val="22"/>
+          <w:szCs w:val="22"/>
+        </w:rPr>
+        <w:t xml:space="preserve"> name for easy distinction. For example: Qian_Jiang_GRA.docx.</w:t>
       </w:r>
     </w:p>
     <w:sectPr>

</xml_diff>